<commit_message>
Last issue with full run
</commit_message>
<xml_diff>
--- a/Executive summary.docx
+++ b/Executive summary.docx
@@ -68,7 +68,23 @@
           <w:szCs w:val="24"/>
           <w:lang w:val="en-GB"/>
         </w:rPr>
-        <w:t>This was done for predicting income, predicting whether someone will cause damage and predicting how much damage they will cause.</w:t>
+        <w:t xml:space="preserve">This was done for predicting </w:t>
+      </w:r>
+      <w:r>
+        <w:rPr>
+          <w:sz w:val="24"/>
+          <w:szCs w:val="24"/>
+          <w:lang w:val="en-GB"/>
+        </w:rPr>
+        <w:t>revenu</w:t>
+      </w:r>
+      <w:r>
+        <w:rPr>
+          <w:sz w:val="24"/>
+          <w:szCs w:val="24"/>
+          <w:lang w:val="en-GB"/>
+        </w:rPr>
+        <w:t>e, predicting whether someone will cause damage and predicting how much damage they will cause.</w:t>
       </w:r>
     </w:p>
     <w:p>
@@ -137,20 +153,8 @@
                 <w:szCs w:val="28"/>
                 <w:lang w:val="en-GB"/>
               </w:rPr>
-              <w:t xml:space="preserve">Performance for different algorithms for model on </w:t>
+              <w:t>Performance for different algorithms for model on outcome_revenue</w:t>
             </w:r>
-            <w:proofErr w:type="spellStart"/>
-            <w:r>
-              <w:rPr>
-                <w:b w:val="0"/>
-                <w:bCs w:val="0"/>
-                <w:sz w:val="28"/>
-                <w:szCs w:val="28"/>
-                <w:lang w:val="en-GB"/>
-              </w:rPr>
-              <w:t>outcome_revenue</w:t>
-            </w:r>
-            <w:proofErr w:type="spellEnd"/>
           </w:p>
         </w:tc>
       </w:tr>
@@ -574,16 +578,8 @@
         <w:rPr>
           <w:lang w:val="en-GB"/>
         </w:rPr>
-        <w:t xml:space="preserve">. Learning Curve for </w:t>
-      </w:r>
-      <w:proofErr w:type="spellStart"/>
-      <w:r>
-        <w:rPr>
-          <w:lang w:val="en-GB"/>
-        </w:rPr>
-        <w:t>GradientBooster</w:t>
-      </w:r>
-      <w:proofErr w:type="spellEnd"/>
+        <w:t>. Learning Curve for GradientBooster</w:t>
+      </w:r>
     </w:p>
     <w:p>
       <w:pPr>
@@ -626,18 +622,16 @@
           <w:szCs w:val="24"/>
           <w:lang w:val="en-GB"/>
         </w:rPr>
-        <w:t xml:space="preserve">Using the best-performing model the list of hotel guests that will generate the most revenue for the company is selected on the score set. This resulted in </w:t>
-      </w:r>
-      <w:proofErr w:type="spellStart"/>
-      <w:r>
-        <w:rPr>
-          <w:sz w:val="24"/>
-          <w:szCs w:val="24"/>
-          <w:lang w:val="en-GB"/>
-        </w:rPr>
-        <w:t>a</w:t>
-      </w:r>
-      <w:proofErr w:type="spellEnd"/>
+        <w:t>Using the best-performing model the list of hotel guests that will generate the most revenue for the company is selected on the score set. This resulted in a</w:t>
+      </w:r>
+      <w:r>
+        <w:rPr>
+          <w:sz w:val="24"/>
+          <w:szCs w:val="24"/>
+          <w:lang w:val="en-GB"/>
+        </w:rPr>
+        <w:t>n</w:t>
+      </w:r>
       <w:r>
         <w:rPr>
           <w:sz w:val="24"/>
@@ -709,48 +703,29 @@
           <w:lang w:val="en-GB"/>
         </w:rPr>
       </w:pPr>
-    </w:p>
-    <w:p>
-      <w:pPr>
-        <w:rPr>
-          <w:sz w:val="24"/>
-          <w:szCs w:val="24"/>
-          <w:lang w:val="en-GB"/>
-        </w:rPr>
-      </w:pPr>
-      <w:r>
-        <w:rPr>
-          <w:sz w:val="24"/>
-          <w:szCs w:val="24"/>
-          <w:lang w:val="en-GB"/>
-        </w:rPr>
-        <w:t>This resulted in a gain with respect to a random sample of **97974.642** compared to the revenue from a random sample, which was **343,572.614**. This indicates that targeting the selected list of hotel guests can potentially lead to increased revenue for the hotel.</w:t>
-      </w:r>
-    </w:p>
-    <w:p>
-      <w:pPr>
-        <w:rPr>
-          <w:sz w:val="24"/>
-          <w:szCs w:val="24"/>
-          <w:lang w:val="en-GB"/>
-        </w:rPr>
-      </w:pPr>
-    </w:p>
-    <w:p>
-      <w:pPr>
-        <w:rPr>
-          <w:sz w:val="24"/>
-          <w:szCs w:val="24"/>
-          <w:lang w:val="en-GB"/>
-        </w:rPr>
-      </w:pPr>
-      <w:r>
-        <w:rPr>
-          <w:sz w:val="24"/>
-          <w:szCs w:val="24"/>
-          <w:lang w:val="en-GB"/>
-        </w:rPr>
-        <w:t>It is recommended that the hotel manager consider applying the selected list of hotel guests for tailored marketing strategies to capitalize on the potential revenue increase. By focusing efforts on these specific guests, the hotel can optimize its marketing initiatives and enhance overall profitability.</w:t>
+      <w:r>
+        <w:rPr>
+          <w:sz w:val="24"/>
+          <w:szCs w:val="24"/>
+          <w:lang w:val="en-GB"/>
+        </w:rPr>
+        <w:t>It is recommended that the hotel manager consider</w:t>
+      </w:r>
+      <w:r>
+        <w:rPr>
+          <w:sz w:val="24"/>
+          <w:szCs w:val="24"/>
+          <w:lang w:val="en-GB"/>
+        </w:rPr>
+        <w:t>s</w:t>
+      </w:r>
+      <w:r>
+        <w:rPr>
+          <w:sz w:val="24"/>
+          <w:szCs w:val="24"/>
+          <w:lang w:val="en-GB"/>
+        </w:rPr>
+        <w:t xml:space="preserve"> applying the selected list of hotel guests for tailored marketing strategies to capitalize on the potential revenue increase. By focusing efforts on these specific guests, the hotel can optimize its marketing initiatives and enhance overall profitability.</w:t>
       </w:r>
     </w:p>
     <w:sectPr>

</xml_diff>

<commit_message>
Info van test set in executive summary
</commit_message>
<xml_diff>
--- a/Executive summary.docx
+++ b/Executive summary.docx
@@ -469,6 +469,22 @@
           <w:lang w:val="en-GB"/>
         </w:rPr>
       </w:pPr>
+      <w:r>
+        <w:rPr>
+          <w:sz w:val="24"/>
+          <w:szCs w:val="24"/>
+          <w:lang w:val="en-GB"/>
+        </w:rPr>
+        <w:t>The input data was screened and cleaned in advance. These were divided into a set to train the models on and a smaller set to determine how well the models could predict the requested task.</w:t>
+      </w:r>
+      <w:r>
+        <w:rPr>
+          <w:sz w:val="24"/>
+          <w:szCs w:val="24"/>
+          <w:lang w:val="en-GB"/>
+        </w:rPr>
+        <w:t xml:space="preserve"> The learning curve for the selected model indicates that the quantity of data used to train the model was sufficient to get a good prediction. Adding more data to the training set is not required.</w:t>
+      </w:r>
     </w:p>
     <w:p>
       <w:pPr>
@@ -478,14 +494,6 @@
           <w:lang w:val="en-GB"/>
         </w:rPr>
       </w:pPr>
-      <w:r>
-        <w:rPr>
-          <w:sz w:val="24"/>
-          <w:szCs w:val="24"/>
-          <w:lang w:val="en-GB"/>
-        </w:rPr>
-        <w:t>The input data was screened and cleaned in advance. These were divided into a set to train the models on and a smaller set to determine how well the models could predict the requested task.</w:t>
-      </w:r>
     </w:p>
     <w:p>
       <w:pPr>
@@ -500,9 +508,9 @@
           <w:lang w:val="en-GB"/>
         </w:rPr>
         <w:drawing>
-          <wp:inline distT="0" distB="0" distL="0" distR="0" wp14:anchorId="5288C982" wp14:editId="270F131F">
-            <wp:extent cx="4497748" cy="2917190"/>
-            <wp:effectExtent l="0" t="0" r="0" b="0"/>
+          <wp:inline distT="0" distB="0" distL="0" distR="0" wp14:anchorId="5288C982" wp14:editId="5105CF1D">
+            <wp:extent cx="3079750" cy="1997492"/>
+            <wp:effectExtent l="0" t="0" r="6350" b="3175"/>
             <wp:docPr id="326799341" name="Afbeelding 1" descr="Afbeelding met tekst, diagram, schermopname, Perceel"/>
             <wp:cNvGraphicFramePr>
               <a:graphicFrameLocks xmlns:a="http://schemas.openxmlformats.org/drawingml/2006/main" noChangeAspect="1"/>
@@ -523,7 +531,7 @@
                   <pic:spPr>
                     <a:xfrm>
                       <a:off x="0" y="0"/>
-                      <a:ext cx="4506370" cy="2922782"/>
+                      <a:ext cx="3107023" cy="2015181"/>
                     </a:xfrm>
                     <a:prstGeom prst="rect">
                       <a:avLst/>
@@ -604,7 +612,6 @@
           <w:szCs w:val="24"/>
           <w:lang w:val="en-GB"/>
         </w:rPr>
-        <w:lastRenderedPageBreak/>
         <w:t>The best-performing model was identified through cross-validation and hyperparameter tuning.</w:t>
       </w:r>
     </w:p>
@@ -622,6 +629,7 @@
           <w:szCs w:val="24"/>
           <w:lang w:val="en-GB"/>
         </w:rPr>
+        <w:lastRenderedPageBreak/>
         <w:t>Using the best-performing model the list of hotel guests that will generate the most revenue for the company is selected on the score set. This resulted in a</w:t>
       </w:r>
       <w:r>
@@ -693,6 +701,95 @@
           <w:lang w:val="en-GB"/>
         </w:rPr>
         <w:t xml:space="preserve"> with respect to random sample. This indicates that targeting the selected list of hotel guests can potentially lead to increased revenue for the hotel.</w:t>
+      </w:r>
+    </w:p>
+    <w:p>
+      <w:pPr>
+        <w:rPr>
+          <w:sz w:val="24"/>
+          <w:szCs w:val="24"/>
+          <w:lang w:val="en-GB"/>
+        </w:rPr>
+      </w:pPr>
+      <w:r>
+        <w:rPr>
+          <w:sz w:val="24"/>
+          <w:szCs w:val="24"/>
+          <w:lang w:val="en-GB"/>
+        </w:rPr>
+        <w:t xml:space="preserve">The actual revenue for the selection of guests determined for the test set gave a gain of </w:t>
+      </w:r>
+      <w:r>
+        <w:rPr>
+          <w:b/>
+          <w:bCs/>
+          <w:sz w:val="24"/>
+          <w:szCs w:val="24"/>
+          <w:lang w:val="en-GB"/>
+        </w:rPr>
+        <w:t>303939.946</w:t>
+      </w:r>
+      <w:r>
+        <w:rPr>
+          <w:b/>
+          <w:bCs/>
+          <w:sz w:val="24"/>
+          <w:szCs w:val="24"/>
+          <w:lang w:val="en-GB"/>
+        </w:rPr>
+        <w:t xml:space="preserve"> </w:t>
+      </w:r>
+      <w:r>
+        <w:rPr>
+          <w:sz w:val="24"/>
+          <w:szCs w:val="24"/>
+          <w:lang w:val="en-GB"/>
+        </w:rPr>
+        <w:t>com</w:t>
+      </w:r>
+      <w:r>
+        <w:rPr>
+          <w:sz w:val="24"/>
+          <w:szCs w:val="24"/>
+          <w:lang w:val="en-GB"/>
+        </w:rPr>
+        <w:t xml:space="preserve">pared to the predicted revenue of </w:t>
+      </w:r>
+      <w:r>
+        <w:rPr>
+          <w:b/>
+          <w:bCs/>
+          <w:sz w:val="24"/>
+          <w:szCs w:val="24"/>
+          <w:lang w:val="en-GB"/>
+        </w:rPr>
+        <w:t>305705.11</w:t>
+      </w:r>
+      <w:r>
+        <w:rPr>
+          <w:b/>
+          <w:bCs/>
+          <w:sz w:val="24"/>
+          <w:szCs w:val="24"/>
+          <w:lang w:val="en-GB"/>
+        </w:rPr>
+        <w:t xml:space="preserve">1 </w:t>
+      </w:r>
+      <w:r>
+        <w:rPr>
+          <w:sz w:val="24"/>
+          <w:szCs w:val="24"/>
+          <w:lang w:val="en-GB"/>
+        </w:rPr>
+        <w:t>which</w:t>
+      </w:r>
+      <w:r>
+        <w:rPr>
+          <w:sz w:val="24"/>
+          <w:szCs w:val="24"/>
+          <w:lang w:val="en-GB"/>
+        </w:rPr>
+        <w:t xml:space="preserve"> also shows that our estimate is close to the actual revenue.</w:t>
       </w:r>
     </w:p>
     <w:p>

</xml_diff>